<commit_message>
Project plan update document history
</commit_message>
<xml_diff>
--- a/Project Plan/EIOM-Project Plan-V.1.0.docx
+++ b/Project Plan/EIOM-Project Plan-V.1.0.docx
@@ -474,18 +474,18 @@
     </w:p>
     <w:tbl>
       <w:tblPr>
-        <w:tblW w:w="11199" w:type="dxa"/>
-        <w:tblInd w:w="-1026" w:type="dxa"/>
+        <w:tblW w:w="10515" w:type="dxa"/>
+        <w:tblInd w:w="-459" w:type="dxa"/>
         <w:tblLook w:val="04A0" w:firstRow="1" w:lastRow="0" w:firstColumn="1" w:lastColumn="0" w:noHBand="0" w:noVBand="1"/>
       </w:tblPr>
       <w:tblGrid>
-        <w:gridCol w:w="2127"/>
-        <w:gridCol w:w="2268"/>
-        <w:gridCol w:w="1134"/>
+        <w:gridCol w:w="1751"/>
+        <w:gridCol w:w="2126"/>
+        <w:gridCol w:w="987"/>
         <w:gridCol w:w="1275"/>
-        <w:gridCol w:w="1418"/>
-        <w:gridCol w:w="1417"/>
-        <w:gridCol w:w="1560"/>
+        <w:gridCol w:w="1503"/>
+        <w:gridCol w:w="1430"/>
+        <w:gridCol w:w="1443"/>
       </w:tblGrid>
       <w:tr>
         <w:trPr>
@@ -493,7 +493,7 @@
         </w:trPr>
         <w:tc>
           <w:tcPr>
-            <w:tcW w:w="2127" w:type="dxa"/>
+            <w:tcW w:w="1751" w:type="dxa"/>
             <w:tcBorders>
               <w:top w:val="single" w:sz="8" w:space="0" w:color="000000"/>
               <w:left w:val="single" w:sz="8" w:space="0" w:color="000000"/>
@@ -530,7 +530,7 @@
         </w:tc>
         <w:tc>
           <w:tcPr>
-            <w:tcW w:w="2268" w:type="dxa"/>
+            <w:tcW w:w="2126" w:type="dxa"/>
             <w:tcBorders>
               <w:top w:val="single" w:sz="8" w:space="0" w:color="000000"/>
               <w:left w:val="single" w:sz="8" w:space="0" w:color="000000"/>
@@ -567,7 +567,7 @@
         </w:tc>
         <w:tc>
           <w:tcPr>
-            <w:tcW w:w="1134" w:type="dxa"/>
+            <w:tcW w:w="987" w:type="dxa"/>
             <w:tcBorders>
               <w:top w:val="single" w:sz="8" w:space="0" w:color="000000"/>
               <w:left w:val="single" w:sz="8" w:space="0" w:color="000000"/>
@@ -641,7 +641,7 @@
         </w:tc>
         <w:tc>
           <w:tcPr>
-            <w:tcW w:w="1418" w:type="dxa"/>
+            <w:tcW w:w="1503" w:type="dxa"/>
             <w:tcBorders>
               <w:top w:val="single" w:sz="8" w:space="0" w:color="000000"/>
               <w:left w:val="single" w:sz="8" w:space="0" w:color="000000"/>
@@ -678,7 +678,7 @@
         </w:tc>
         <w:tc>
           <w:tcPr>
-            <w:tcW w:w="1417" w:type="dxa"/>
+            <w:tcW w:w="1430" w:type="dxa"/>
             <w:tcBorders>
               <w:top w:val="single" w:sz="8" w:space="0" w:color="000000"/>
               <w:left w:val="single" w:sz="8" w:space="0" w:color="000000"/>
@@ -715,7 +715,7 @@
         </w:tc>
         <w:tc>
           <w:tcPr>
-            <w:tcW w:w="1560" w:type="dxa"/>
+            <w:tcW w:w="1443" w:type="dxa"/>
             <w:tcBorders>
               <w:top w:val="single" w:sz="8" w:space="0" w:color="000000"/>
               <w:left w:val="single" w:sz="8" w:space="0" w:color="000000"/>
@@ -757,7 +757,7 @@
         </w:trPr>
         <w:tc>
           <w:tcPr>
-            <w:tcW w:w="11199" w:type="dxa"/>
+            <w:tcW w:w="10515" w:type="dxa"/>
             <w:gridSpan w:val="7"/>
             <w:tcBorders>
               <w:top w:val="single" w:sz="4" w:space="0" w:color="auto"/>
@@ -802,7 +802,7 @@
         </w:trPr>
         <w:tc>
           <w:tcPr>
-            <w:tcW w:w="2127" w:type="dxa"/>
+            <w:tcW w:w="1751" w:type="dxa"/>
             <w:vMerge w:val="restart"/>
             <w:tcBorders>
               <w:top w:val="nil"/>
@@ -886,7 +886,7 @@
         </w:tc>
         <w:tc>
           <w:tcPr>
-            <w:tcW w:w="2268" w:type="dxa"/>
+            <w:tcW w:w="2126" w:type="dxa"/>
             <w:tcBorders>
               <w:top w:val="nil"/>
               <w:left w:val="single" w:sz="4" w:space="0" w:color="auto"/>
@@ -940,7 +940,7 @@
         </w:tc>
         <w:tc>
           <w:tcPr>
-            <w:tcW w:w="1134" w:type="dxa"/>
+            <w:tcW w:w="987" w:type="dxa"/>
             <w:vMerge w:val="restart"/>
             <w:tcBorders>
               <w:top w:val="nil"/>
@@ -970,7 +970,7 @@
                 <w:sz w:val="24"/>
                 <w:szCs w:val="24"/>
               </w:rPr>
-              <w:t>Released</w:t>
+              <w:t>Draft</w:t>
             </w:r>
           </w:p>
         </w:tc>
@@ -1012,7 +1012,7 @@
         </w:tc>
         <w:tc>
           <w:tcPr>
-            <w:tcW w:w="1418" w:type="dxa"/>
+            <w:tcW w:w="1503" w:type="dxa"/>
             <w:tcBorders>
               <w:top w:val="nil"/>
               <w:left w:val="single" w:sz="4" w:space="0" w:color="auto"/>
@@ -1047,7 +1047,7 @@
         </w:tc>
         <w:tc>
           <w:tcPr>
-            <w:tcW w:w="1417" w:type="dxa"/>
+            <w:tcW w:w="1430" w:type="dxa"/>
             <w:tcBorders>
               <w:top w:val="nil"/>
               <w:left w:val="nil"/>
@@ -1082,7 +1082,7 @@
         </w:tc>
         <w:tc>
           <w:tcPr>
-            <w:tcW w:w="1560" w:type="dxa"/>
+            <w:tcW w:w="1443" w:type="dxa"/>
             <w:tcBorders>
               <w:top w:val="single" w:sz="4" w:space="0" w:color="auto"/>
               <w:left w:val="single" w:sz="4" w:space="0" w:color="auto"/>
@@ -1122,7 +1122,7 @@
         </w:trPr>
         <w:tc>
           <w:tcPr>
-            <w:tcW w:w="2127" w:type="dxa"/>
+            <w:tcW w:w="1751" w:type="dxa"/>
             <w:vMerge/>
             <w:tcBorders>
               <w:top w:val="nil"/>
@@ -1149,7 +1149,7 @@
         </w:tc>
         <w:tc>
           <w:tcPr>
-            <w:tcW w:w="2268" w:type="dxa"/>
+            <w:tcW w:w="2126" w:type="dxa"/>
             <w:tcBorders>
               <w:top w:val="nil"/>
               <w:left w:val="single" w:sz="4" w:space="0" w:color="auto"/>
@@ -1203,7 +1203,7 @@
         </w:tc>
         <w:tc>
           <w:tcPr>
-            <w:tcW w:w="1134" w:type="dxa"/>
+            <w:tcW w:w="987" w:type="dxa"/>
             <w:vMerge/>
             <w:tcBorders>
               <w:top w:val="nil"/>
@@ -1253,7 +1253,7 @@
         </w:tc>
         <w:tc>
           <w:tcPr>
-            <w:tcW w:w="1418" w:type="dxa"/>
+            <w:tcW w:w="1503" w:type="dxa"/>
             <w:tcBorders>
               <w:top w:val="nil"/>
               <w:left w:val="single" w:sz="4" w:space="0" w:color="auto"/>
@@ -1271,8 +1271,8 @@
               <w:rPr>
                 <w:rFonts w:ascii="Times New Roman" w:eastAsia="Times New Roman" w:hAnsi="Times New Roman" w:cs="Times New Roman"/>
                 <w:color w:val="000000"/>
-                <w:sz w:val="20"/>
-                <w:szCs w:val="20"/>
+                <w:sz w:val="24"/>
+                <w:szCs w:val="24"/>
               </w:rPr>
             </w:pPr>
             <w:proofErr w:type="spellStart"/>
@@ -1280,8 +1280,8 @@
               <w:rPr>
                 <w:rFonts w:ascii="Times New Roman" w:eastAsia="Times New Roman" w:hAnsi="Times New Roman" w:cs="Times New Roman"/>
                 <w:color w:val="000000"/>
-                <w:sz w:val="20"/>
-                <w:szCs w:val="20"/>
+                <w:sz w:val="24"/>
+                <w:szCs w:val="24"/>
               </w:rPr>
               <w:t>Putchakarn</w:t>
             </w:r>
@@ -1290,7 +1290,7 @@
         </w:tc>
         <w:tc>
           <w:tcPr>
-            <w:tcW w:w="1417" w:type="dxa"/>
+            <w:tcW w:w="1430" w:type="dxa"/>
             <w:tcBorders>
               <w:top w:val="nil"/>
               <w:left w:val="nil"/>
@@ -1308,8 +1308,8 @@
               <w:rPr>
                 <w:rFonts w:ascii="Times New Roman" w:eastAsia="Times New Roman" w:hAnsi="Times New Roman" w:cs="Times New Roman"/>
                 <w:color w:val="000000"/>
-                <w:sz w:val="20"/>
-                <w:szCs w:val="20"/>
+                <w:sz w:val="24"/>
+                <w:szCs w:val="24"/>
               </w:rPr>
             </w:pPr>
             <w:proofErr w:type="spellStart"/>
@@ -1317,8 +1317,8 @@
               <w:rPr>
                 <w:rFonts w:ascii="Times New Roman" w:eastAsia="Times New Roman" w:hAnsi="Times New Roman" w:cs="Times New Roman"/>
                 <w:color w:val="000000"/>
-                <w:sz w:val="20"/>
-                <w:szCs w:val="20"/>
+                <w:sz w:val="24"/>
+                <w:szCs w:val="24"/>
               </w:rPr>
               <w:t>Putchakarn</w:t>
             </w:r>
@@ -1327,7 +1327,7 @@
         </w:tc>
         <w:tc>
           <w:tcPr>
-            <w:tcW w:w="1560" w:type="dxa"/>
+            <w:tcW w:w="1443" w:type="dxa"/>
             <w:tcBorders>
               <w:left w:val="single" w:sz="4" w:space="0" w:color="auto"/>
               <w:bottom w:val="nil"/>
@@ -1344,8 +1344,8 @@
               <w:rPr>
                 <w:rFonts w:ascii="Times New Roman" w:eastAsia="Times New Roman" w:hAnsi="Times New Roman" w:cs="Times New Roman"/>
                 <w:color w:val="000000"/>
-                <w:sz w:val="20"/>
-                <w:szCs w:val="20"/>
+                <w:sz w:val="24"/>
+                <w:szCs w:val="24"/>
               </w:rPr>
             </w:pPr>
             <w:proofErr w:type="spellStart"/>
@@ -1353,8 +1353,8 @@
               <w:rPr>
                 <w:rFonts w:ascii="Times New Roman" w:eastAsia="Times New Roman" w:hAnsi="Times New Roman" w:cs="Times New Roman"/>
                 <w:color w:val="000000"/>
-                <w:sz w:val="20"/>
-                <w:szCs w:val="20"/>
+                <w:sz w:val="24"/>
+                <w:szCs w:val="24"/>
               </w:rPr>
               <w:t>Putchakarn</w:t>
             </w:r>
@@ -1368,7 +1368,7 @@
         </w:trPr>
         <w:tc>
           <w:tcPr>
-            <w:tcW w:w="2127" w:type="dxa"/>
+            <w:tcW w:w="1751" w:type="dxa"/>
             <w:vMerge/>
             <w:tcBorders>
               <w:top w:val="nil"/>
@@ -1395,7 +1395,7 @@
         </w:tc>
         <w:tc>
           <w:tcPr>
-            <w:tcW w:w="2268" w:type="dxa"/>
+            <w:tcW w:w="2126" w:type="dxa"/>
             <w:tcBorders>
               <w:top w:val="nil"/>
               <w:left w:val="single" w:sz="4" w:space="0" w:color="auto"/>
@@ -1449,7 +1449,7 @@
         </w:tc>
         <w:tc>
           <w:tcPr>
-            <w:tcW w:w="1134" w:type="dxa"/>
+            <w:tcW w:w="987" w:type="dxa"/>
             <w:vMerge/>
             <w:tcBorders>
               <w:top w:val="nil"/>
@@ -1499,7 +1499,7 @@
         </w:tc>
         <w:tc>
           <w:tcPr>
-            <w:tcW w:w="1418" w:type="dxa"/>
+            <w:tcW w:w="1503" w:type="dxa"/>
             <w:tcBorders>
               <w:top w:val="nil"/>
               <w:left w:val="single" w:sz="4" w:space="0" w:color="auto"/>
@@ -1517,8 +1517,8 @@
               <w:rPr>
                 <w:rFonts w:ascii="Times New Roman" w:eastAsia="Times New Roman" w:hAnsi="Times New Roman" w:cs="Times New Roman"/>
                 <w:color w:val="000000"/>
-                <w:sz w:val="20"/>
-                <w:szCs w:val="20"/>
+                <w:sz w:val="24"/>
+                <w:szCs w:val="24"/>
               </w:rPr>
             </w:pPr>
             <w:proofErr w:type="spellStart"/>
@@ -1526,8 +1526,8 @@
               <w:rPr>
                 <w:rFonts w:ascii="Times New Roman" w:eastAsia="Times New Roman" w:hAnsi="Times New Roman" w:cs="Times New Roman"/>
                 <w:color w:val="000000"/>
-                <w:sz w:val="20"/>
-                <w:szCs w:val="20"/>
+                <w:sz w:val="24"/>
+                <w:szCs w:val="24"/>
               </w:rPr>
               <w:t>Sawatdiporn</w:t>
             </w:r>
@@ -1536,7 +1536,7 @@
         </w:tc>
         <w:tc>
           <w:tcPr>
-            <w:tcW w:w="1417" w:type="dxa"/>
+            <w:tcW w:w="1430" w:type="dxa"/>
             <w:tcBorders>
               <w:top w:val="nil"/>
               <w:left w:val="nil"/>
@@ -1554,8 +1554,8 @@
               <w:rPr>
                 <w:rFonts w:ascii="Times New Roman" w:eastAsia="Times New Roman" w:hAnsi="Times New Roman" w:cs="Times New Roman"/>
                 <w:color w:val="000000"/>
-                <w:sz w:val="20"/>
-                <w:szCs w:val="20"/>
+                <w:sz w:val="24"/>
+                <w:szCs w:val="24"/>
               </w:rPr>
             </w:pPr>
             <w:proofErr w:type="spellStart"/>
@@ -1563,8 +1563,8 @@
               <w:rPr>
                 <w:rFonts w:ascii="Times New Roman" w:eastAsia="Times New Roman" w:hAnsi="Times New Roman" w:cs="Times New Roman"/>
                 <w:color w:val="000000"/>
-                <w:sz w:val="20"/>
-                <w:szCs w:val="20"/>
+                <w:sz w:val="24"/>
+                <w:szCs w:val="24"/>
               </w:rPr>
               <w:t>Sawatdiporn</w:t>
             </w:r>
@@ -1573,7 +1573,7 @@
         </w:tc>
         <w:tc>
           <w:tcPr>
-            <w:tcW w:w="1560" w:type="dxa"/>
+            <w:tcW w:w="1443" w:type="dxa"/>
             <w:tcBorders>
               <w:top w:val="nil"/>
               <w:left w:val="nil"/>
@@ -1591,8 +1591,8 @@
               <w:rPr>
                 <w:rFonts w:ascii="Times New Roman" w:eastAsia="Times New Roman" w:hAnsi="Times New Roman" w:cs="Times New Roman"/>
                 <w:color w:val="000000"/>
-                <w:sz w:val="20"/>
-                <w:szCs w:val="20"/>
+                <w:sz w:val="24"/>
+                <w:szCs w:val="24"/>
               </w:rPr>
             </w:pPr>
             <w:proofErr w:type="spellStart"/>
@@ -1600,8 +1600,8 @@
               <w:rPr>
                 <w:rFonts w:ascii="Times New Roman" w:eastAsia="Times New Roman" w:hAnsi="Times New Roman" w:cs="Times New Roman"/>
                 <w:color w:val="000000"/>
-                <w:sz w:val="20"/>
-                <w:szCs w:val="20"/>
+                <w:sz w:val="24"/>
+                <w:szCs w:val="24"/>
               </w:rPr>
               <w:t>Sawatdiporn</w:t>
             </w:r>
@@ -1615,7 +1615,7 @@
         </w:trPr>
         <w:tc>
           <w:tcPr>
-            <w:tcW w:w="2127" w:type="dxa"/>
+            <w:tcW w:w="1751" w:type="dxa"/>
             <w:vMerge/>
             <w:tcBorders>
               <w:top w:val="nil"/>
@@ -1642,7 +1642,7 @@
         </w:tc>
         <w:tc>
           <w:tcPr>
-            <w:tcW w:w="2268" w:type="dxa"/>
+            <w:tcW w:w="2126" w:type="dxa"/>
             <w:tcBorders>
               <w:top w:val="nil"/>
               <w:left w:val="single" w:sz="4" w:space="0" w:color="auto"/>
@@ -1696,7 +1696,7 @@
         </w:tc>
         <w:tc>
           <w:tcPr>
-            <w:tcW w:w="1134" w:type="dxa"/>
+            <w:tcW w:w="987" w:type="dxa"/>
             <w:vMerge/>
             <w:tcBorders>
               <w:top w:val="nil"/>
@@ -1746,7 +1746,7 @@
         </w:tc>
         <w:tc>
           <w:tcPr>
-            <w:tcW w:w="1418" w:type="dxa"/>
+            <w:tcW w:w="1503" w:type="dxa"/>
             <w:tcBorders>
               <w:top w:val="nil"/>
               <w:left w:val="single" w:sz="4" w:space="0" w:color="auto"/>
@@ -1764,8 +1764,8 @@
               <w:rPr>
                 <w:rFonts w:ascii="Times New Roman" w:eastAsia="Times New Roman" w:hAnsi="Times New Roman" w:cs="Times New Roman"/>
                 <w:color w:val="000000"/>
-                <w:sz w:val="20"/>
-                <w:szCs w:val="20"/>
+                <w:sz w:val="24"/>
+                <w:szCs w:val="24"/>
               </w:rPr>
             </w:pPr>
             <w:proofErr w:type="spellStart"/>
@@ -1773,8 +1773,8 @@
               <w:rPr>
                 <w:rFonts w:ascii="Times New Roman" w:eastAsia="Times New Roman" w:hAnsi="Times New Roman" w:cs="Times New Roman"/>
                 <w:color w:val="000000"/>
-                <w:sz w:val="20"/>
-                <w:szCs w:val="20"/>
+                <w:sz w:val="24"/>
+                <w:szCs w:val="24"/>
               </w:rPr>
               <w:t>Aj.ChartChai</w:t>
             </w:r>
@@ -1783,7 +1783,7 @@
         </w:tc>
         <w:tc>
           <w:tcPr>
-            <w:tcW w:w="1417" w:type="dxa"/>
+            <w:tcW w:w="1430" w:type="dxa"/>
             <w:tcBorders>
               <w:top w:val="nil"/>
               <w:left w:val="nil"/>
@@ -1818,7 +1818,7 @@
         </w:tc>
         <w:tc>
           <w:tcPr>
-            <w:tcW w:w="1560" w:type="dxa"/>
+            <w:tcW w:w="1443" w:type="dxa"/>
             <w:tcBorders>
               <w:top w:val="nil"/>
               <w:left w:val="nil"/>
@@ -1858,7 +1858,7 @@
         </w:trPr>
         <w:tc>
           <w:tcPr>
-            <w:tcW w:w="2127" w:type="dxa"/>
+            <w:tcW w:w="1751" w:type="dxa"/>
             <w:vMerge/>
             <w:tcBorders>
               <w:top w:val="nil"/>
@@ -1885,7 +1885,7 @@
         </w:tc>
         <w:tc>
           <w:tcPr>
-            <w:tcW w:w="2268" w:type="dxa"/>
+            <w:tcW w:w="2126" w:type="dxa"/>
             <w:tcBorders>
               <w:top w:val="nil"/>
               <w:left w:val="single" w:sz="4" w:space="0" w:color="auto"/>
@@ -1939,7 +1939,7 @@
         </w:tc>
         <w:tc>
           <w:tcPr>
-            <w:tcW w:w="1134" w:type="dxa"/>
+            <w:tcW w:w="987" w:type="dxa"/>
             <w:vMerge/>
             <w:tcBorders>
               <w:top w:val="nil"/>
@@ -1989,7 +1989,7 @@
         </w:tc>
         <w:tc>
           <w:tcPr>
-            <w:tcW w:w="1418" w:type="dxa"/>
+            <w:tcW w:w="1503" w:type="dxa"/>
             <w:tcBorders>
               <w:top w:val="nil"/>
               <w:left w:val="single" w:sz="4" w:space="0" w:color="auto"/>
@@ -2024,7 +2024,7 @@
         </w:tc>
         <w:tc>
           <w:tcPr>
-            <w:tcW w:w="1417" w:type="dxa"/>
+            <w:tcW w:w="1430" w:type="dxa"/>
             <w:tcBorders>
               <w:top w:val="nil"/>
               <w:left w:val="nil"/>
@@ -2055,7 +2055,7 @@
         </w:tc>
         <w:tc>
           <w:tcPr>
-            <w:tcW w:w="1560" w:type="dxa"/>
+            <w:tcW w:w="1443" w:type="dxa"/>
             <w:tcBorders>
               <w:top w:val="nil"/>
               <w:left w:val="nil"/>
@@ -2103,6 +2103,8 @@
           <w:sz w:val="32"/>
         </w:rPr>
       </w:pPr>
+      <w:bookmarkStart w:id="3" w:name="_GoBack"/>
+      <w:bookmarkEnd w:id="3"/>
     </w:p>
     <w:p>
       <w:pPr>
@@ -2619,8 +2621,6 @@
               <w:fldChar w:fldCharType="end"/>
             </w:r>
           </w:hyperlink>
-          <w:bookmarkStart w:id="3" w:name="_GoBack"/>
-          <w:bookmarkEnd w:id="3"/>
         </w:p>
         <w:p>
           <w:pPr>
@@ -20696,7 +20696,7 @@
               <w:szCs w:val="22"/>
               <w:lang w:eastAsia="th-TH"/>
             </w:rPr>
-            <w:t>3</w:t>
+            <w:t>2</w:t>
           </w:r>
           <w:r>
             <w:rPr>
@@ -24512,7 +24512,6 @@
   <w:style w:type="character" w:default="1" w:styleId="a0">
     <w:name w:val="Default Paragraph Font"/>
     <w:uiPriority w:val="1"/>
-    <w:semiHidden/>
     <w:unhideWhenUsed/>
   </w:style>
   <w:style w:type="table" w:default="1" w:styleId="a1">
@@ -25060,7 +25059,6 @@
   <w:style w:type="character" w:default="1" w:styleId="a0">
     <w:name w:val="Default Paragraph Font"/>
     <w:uiPriority w:val="1"/>
-    <w:semiHidden/>
     <w:unhideWhenUsed/>
   </w:style>
   <w:style w:type="table" w:default="1" w:styleId="a1">
@@ -25374,542 +25372,6 @@
 </w:styles>
 </file>
 
-<file path=word/glossary/document.xml><?xml version="1.0" encoding="utf-8"?>
-<w:glossaryDocument xmlns:wpc="http://schemas.microsoft.com/office/word/2010/wordprocessingCanvas" xmlns:mc="http://schemas.openxmlformats.org/markup-compatibility/2006" xmlns:o="urn:schemas-microsoft-com:office:office" xmlns:r="http://schemas.openxmlformats.org/officeDocument/2006/relationships" xmlns:m="http://schemas.openxmlformats.org/officeDocument/2006/math" xmlns:v="urn:schemas-microsoft-com:vml" xmlns:wp14="http://schemas.microsoft.com/office/word/2010/wordprocessingDrawing" xmlns:wp="http://schemas.openxmlformats.org/drawingml/2006/wordprocessingDrawing" xmlns:w10="urn:schemas-microsoft-com:office:word" xmlns:w="http://schemas.openxmlformats.org/wordprocessingml/2006/main" xmlns:w14="http://schemas.microsoft.com/office/word/2010/wordml" xmlns:wpg="http://schemas.microsoft.com/office/word/2010/wordprocessingGroup" xmlns:wpi="http://schemas.microsoft.com/office/word/2010/wordprocessingInk" xmlns:wne="http://schemas.microsoft.com/office/word/2006/wordml" xmlns:wps="http://schemas.microsoft.com/office/word/2010/wordprocessingShape" mc:Ignorable="w14 wp14"/>
-</file>
-
-<file path=word/glossary/fontTable.xml><?xml version="1.0" encoding="utf-8"?>
-<w:fonts xmlns:mc="http://schemas.openxmlformats.org/markup-compatibility/2006" xmlns:r="http://schemas.openxmlformats.org/officeDocument/2006/relationships" xmlns:w="http://schemas.openxmlformats.org/wordprocessingml/2006/main" xmlns:w14="http://schemas.microsoft.com/office/word/2010/wordml" mc:Ignorable="w14">
-  <w:font w:name="Symbol">
-    <w:panose1 w:val="05050102010706020507"/>
-    <w:charset w:val="02"/>
-    <w:family w:val="roman"/>
-    <w:pitch w:val="variable"/>
-    <w:sig w:usb0="00000000" w:usb1="10000000" w:usb2="00000000" w:usb3="00000000" w:csb0="80000000" w:csb1="00000000"/>
-  </w:font>
-  <w:font w:name="Times New Roman">
-    <w:panose1 w:val="02020603050405020304"/>
-    <w:charset w:val="00"/>
-    <w:family w:val="roman"/>
-    <w:pitch w:val="variable"/>
-    <w:sig w:usb0="E0002AFF" w:usb1="C0007841" w:usb2="00000009" w:usb3="00000000" w:csb0="000001FF" w:csb1="00000000"/>
-  </w:font>
-  <w:font w:name="Courier New">
-    <w:panose1 w:val="02070309020205020404"/>
-    <w:charset w:val="00"/>
-    <w:family w:val="modern"/>
-    <w:pitch w:val="fixed"/>
-    <w:sig w:usb0="E0002AFF" w:usb1="C0007843" w:usb2="00000009" w:usb3="00000000" w:csb0="000001FF" w:csb1="00000000"/>
-  </w:font>
-  <w:font w:name="Wingdings">
-    <w:panose1 w:val="05000000000000000000"/>
-    <w:charset w:val="02"/>
-    <w:family w:val="auto"/>
-    <w:pitch w:val="variable"/>
-    <w:sig w:usb0="00000000" w:usb1="10000000" w:usb2="00000000" w:usb3="00000000" w:csb0="80000000" w:csb1="00000000"/>
-  </w:font>
-  <w:font w:name="Calibri">
-    <w:panose1 w:val="020F0502020204030204"/>
-    <w:charset w:val="00"/>
-    <w:family w:val="swiss"/>
-    <w:pitch w:val="variable"/>
-    <w:sig w:usb0="E00002FF" w:usb1="4000ACFF" w:usb2="00000001" w:usb3="00000000" w:csb0="0000019F" w:csb1="00000000"/>
-  </w:font>
-  <w:font w:name="Cordia New">
-    <w:panose1 w:val="020B0304020202020204"/>
-    <w:charset w:val="00"/>
-    <w:family w:val="swiss"/>
-    <w:pitch w:val="variable"/>
-    <w:sig w:usb0="81000003" w:usb1="00000000" w:usb2="00000000" w:usb3="00000000" w:csb0="00010001" w:csb1="00000000"/>
-  </w:font>
-  <w:font w:name="Cambria">
-    <w:panose1 w:val="02040503050406030204"/>
-    <w:charset w:val="00"/>
-    <w:family w:val="roman"/>
-    <w:pitch w:val="variable"/>
-    <w:sig w:usb0="E00002FF" w:usb1="400004FF" w:usb2="00000000" w:usb3="00000000" w:csb0="0000019F" w:csb1="00000000"/>
-  </w:font>
-  <w:font w:name="Angsana New">
-    <w:panose1 w:val="02020603050405020304"/>
-    <w:charset w:val="00"/>
-    <w:family w:val="roman"/>
-    <w:pitch w:val="variable"/>
-    <w:sig w:usb0="81000003" w:usb1="00000000" w:usb2="00000000" w:usb3="00000000" w:csb0="00010001" w:csb1="00000000"/>
-  </w:font>
-  <w:font w:name="Tahoma">
-    <w:panose1 w:val="020B0604030504040204"/>
-    <w:charset w:val="00"/>
-    <w:family w:val="swiss"/>
-    <w:pitch w:val="variable"/>
-    <w:sig w:usb0="E1002EFF" w:usb1="C000605B" w:usb2="00000029" w:usb3="00000000" w:csb0="000101FF" w:csb1="00000000"/>
-  </w:font>
-  <w:font w:name="SimSun">
-    <w:altName w:val="宋体"/>
-    <w:panose1 w:val="02010600030101010101"/>
-    <w:charset w:val="86"/>
-    <w:family w:val="auto"/>
-    <w:pitch w:val="variable"/>
-    <w:sig w:usb0="00000003" w:usb1="288F0000" w:usb2="00000016" w:usb3="00000000" w:csb0="00040001" w:csb1="00000000"/>
-  </w:font>
-</w:fonts>
-</file>
-
-<file path=word/glossary/settings.xml><?xml version="1.0" encoding="utf-8"?>
-<w:settings xmlns:mc="http://schemas.openxmlformats.org/markup-compatibility/2006" xmlns:o="urn:schemas-microsoft-com:office:office" xmlns:r="http://schemas.openxmlformats.org/officeDocument/2006/relationships" xmlns:m="http://schemas.openxmlformats.org/officeDocument/2006/math" xmlns:v="urn:schemas-microsoft-com:vml" xmlns:w10="urn:schemas-microsoft-com:office:word" xmlns:w="http://schemas.openxmlformats.org/wordprocessingml/2006/main" xmlns:w14="http://schemas.microsoft.com/office/word/2010/wordml" xmlns:sl="http://schemas.openxmlformats.org/schemaLibrary/2006/main" mc:Ignorable="w14">
-  <w:view w:val="normal"/>
-  <w:defaultTabStop w:val="720"/>
-  <w:characterSpacingControl w:val="doNotCompress"/>
-  <w:compat>
-    <w:applyBreakingRules/>
-    <w:useFELayout/>
-    <w:compatSetting w:name="compatibilityMode" w:uri="http://schemas.microsoft.com/office/word" w:val="14"/>
-    <w:compatSetting w:name="overrideTableStyleFontSizeAndJustification" w:uri="http://schemas.microsoft.com/office/word" w:val="1"/>
-    <w:compatSetting w:name="enableOpenTypeFeatures" w:uri="http://schemas.microsoft.com/office/word" w:val="1"/>
-    <w:compatSetting w:name="doNotFlipMirrorIndents" w:uri="http://schemas.microsoft.com/office/word" w:val="1"/>
-  </w:compat>
-  <w:rsids>
-    <w:rsidRoot w:val="00D32E00"/>
-    <w:rsid w:val="00D32E00"/>
-  </w:rsids>
-  <m:mathPr>
-    <m:mathFont m:val="Cambria Math"/>
-    <m:brkBin m:val="before"/>
-    <m:brkBinSub m:val="--"/>
-    <m:smallFrac m:val="0"/>
-    <m:dispDef/>
-    <m:lMargin m:val="0"/>
-    <m:rMargin m:val="0"/>
-    <m:defJc m:val="centerGroup"/>
-    <m:wrapIndent m:val="1440"/>
-    <m:intLim m:val="subSup"/>
-    <m:naryLim m:val="undOvr"/>
-  </m:mathPr>
-  <w:themeFontLang w:val="en-US" w:bidi="th-TH"/>
-  <w:clrSchemeMapping w:bg1="light1" w:t1="dark1" w:bg2="light2" w:t2="dark2" w:accent1="accent1" w:accent2="accent2" w:accent3="accent3" w:accent4="accent4" w:accent5="accent5" w:accent6="accent6" w:hyperlink="hyperlink" w:followedHyperlink="followedHyperlink"/>
-  <w:decimalSymbol w:val="."/>
-  <w:listSeparator w:val=","/>
-</w:settings>
-</file>
-
-<file path=word/glossary/styles.xml><?xml version="1.0" encoding="utf-8"?>
-<w:styles xmlns:mc="http://schemas.openxmlformats.org/markup-compatibility/2006" xmlns:r="http://schemas.openxmlformats.org/officeDocument/2006/relationships" xmlns:w="http://schemas.openxmlformats.org/wordprocessingml/2006/main" xmlns:w14="http://schemas.microsoft.com/office/word/2010/wordml" mc:Ignorable="w14">
-  <w:docDefaults>
-    <w:rPrDefault>
-      <w:rPr>
-        <w:rFonts w:asciiTheme="minorHAnsi" w:eastAsiaTheme="minorEastAsia" w:hAnsiTheme="minorHAnsi" w:cstheme="minorBidi"/>
-        <w:sz w:val="22"/>
-        <w:szCs w:val="28"/>
-        <w:lang w:val="en-US" w:eastAsia="en-US" w:bidi="th-TH"/>
-      </w:rPr>
-    </w:rPrDefault>
-    <w:pPrDefault>
-      <w:pPr>
-        <w:spacing w:after="200" w:line="276" w:lineRule="auto"/>
-      </w:pPr>
-    </w:pPrDefault>
-  </w:docDefaults>
-  <w:latentStyles w:defLockedState="0" w:defUIPriority="99" w:defSemiHidden="1" w:defUnhideWhenUsed="1" w:defQFormat="0" w:count="267">
-    <w:lsdException w:name="Normal" w:semiHidden="0" w:uiPriority="0" w:unhideWhenUsed="0" w:qFormat="1"/>
-    <w:lsdException w:name="heading 1" w:semiHidden="0" w:uiPriority="9" w:unhideWhenUsed="0" w:qFormat="1"/>
-    <w:lsdException w:name="heading 2" w:uiPriority="9" w:qFormat="1"/>
-    <w:lsdException w:name="heading 3" w:uiPriority="9" w:qFormat="1"/>
-    <w:lsdException w:name="heading 4" w:uiPriority="9" w:qFormat="1"/>
-    <w:lsdException w:name="heading 5" w:uiPriority="9" w:qFormat="1"/>
-    <w:lsdException w:name="heading 6" w:uiPriority="9" w:qFormat="1"/>
-    <w:lsdException w:name="heading 7" w:uiPriority="9" w:qFormat="1"/>
-    <w:lsdException w:name="heading 8" w:uiPriority="9" w:qFormat="1"/>
-    <w:lsdException w:name="heading 9" w:uiPriority="9" w:qFormat="1"/>
-    <w:lsdException w:name="toc 1" w:uiPriority="39"/>
-    <w:lsdException w:name="toc 2" w:uiPriority="39"/>
-    <w:lsdException w:name="toc 3" w:uiPriority="39"/>
-    <w:lsdException w:name="toc 4" w:uiPriority="39"/>
-    <w:lsdException w:name="toc 5" w:uiPriority="39"/>
-    <w:lsdException w:name="toc 6" w:uiPriority="39"/>
-    <w:lsdException w:name="toc 7" w:uiPriority="39"/>
-    <w:lsdException w:name="toc 8" w:uiPriority="39"/>
-    <w:lsdException w:name="toc 9" w:uiPriority="39"/>
-    <w:lsdException w:name="caption" w:uiPriority="35" w:qFormat="1"/>
-    <w:lsdException w:name="Title" w:semiHidden="0" w:uiPriority="10" w:unhideWhenUsed="0" w:qFormat="1"/>
-    <w:lsdException w:name="Default Paragraph Font" w:uiPriority="1"/>
-    <w:lsdException w:name="Subtitle" w:semiHidden="0" w:uiPriority="11" w:unhideWhenUsed="0" w:qFormat="1"/>
-    <w:lsdException w:name="Strong" w:semiHidden="0" w:uiPriority="22" w:unhideWhenUsed="0" w:qFormat="1"/>
-    <w:lsdException w:name="Emphasis" w:semiHidden="0" w:uiPriority="20" w:unhideWhenUsed="0" w:qFormat="1"/>
-    <w:lsdException w:name="Table Grid" w:semiHidden="0" w:uiPriority="59" w:unhideWhenUsed="0"/>
-    <w:lsdException w:name="Placeholder Text" w:unhideWhenUsed="0"/>
-    <w:lsdException w:name="No Spacing" w:semiHidden="0" w:uiPriority="1" w:unhideWhenUsed="0" w:qFormat="1"/>
-    <w:lsdException w:name="Light Shading" w:semiHidden="0" w:uiPriority="60" w:unhideWhenUsed="0"/>
-    <w:lsdException w:name="Light List" w:semiHidden="0" w:uiPriority="61" w:unhideWhenUsed="0"/>
-    <w:lsdException w:name="Light Grid" w:semiHidden="0" w:uiPriority="62" w:unhideWhenUsed="0"/>
-    <w:lsdException w:name="Medium Shading 1" w:semiHidden="0" w:uiPriority="63" w:unhideWhenUsed="0"/>
-    <w:lsdException w:name="Medium Shading 2" w:semiHidden="0" w:uiPriority="64" w:unhideWhenUsed="0"/>
-    <w:lsdException w:name="Medium List 1" w:semiHidden="0" w:uiPriority="65" w:unhideWhenUsed="0"/>
-    <w:lsdException w:name="Medium List 2" w:semiHidden="0" w:uiPriority="66" w:unhideWhenUsed="0"/>
-    <w:lsdException w:name="Medium Grid 1" w:semiHidden="0" w:uiPriority="67" w:unhideWhenUsed="0"/>
-    <w:lsdException w:name="Medium Grid 2" w:semiHidden="0" w:uiPriority="68" w:unhideWhenUsed="0"/>
-    <w:lsdException w:name="Medium Grid 3" w:semiHidden="0" w:uiPriority="69" w:unhideWhenUsed="0"/>
-    <w:lsdException w:name="Dark List" w:semiHidden="0" w:uiPriority="70" w:unhideWhenUsed="0"/>
-    <w:lsdException w:name="Colorful Shading" w:semiHidden="0" w:uiPriority="71" w:unhideWhenUsed="0"/>
-    <w:lsdException w:name="Colorful List" w:semiHidden="0" w:uiPriority="72" w:unhideWhenUsed="0"/>
-    <w:lsdException w:name="Colorful Grid" w:semiHidden="0" w:uiPriority="73" w:unhideWhenUsed="0"/>
-    <w:lsdException w:name="Light Shading Accent 1" w:semiHidden="0" w:uiPriority="60" w:unhideWhenUsed="0"/>
-    <w:lsdException w:name="Light List Accent 1" w:semiHidden="0" w:uiPriority="61" w:unhideWhenUsed="0"/>
-    <w:lsdException w:name="Light Grid Accent 1" w:semiHidden="0" w:uiPriority="62" w:unhideWhenUsed="0"/>
-    <w:lsdException w:name="Medium Shading 1 Accent 1" w:semiHidden="0" w:uiPriority="63" w:unhideWhenUsed="0"/>
-    <w:lsdException w:name="Medium Shading 2 Accent 1" w:semiHidden="0" w:uiPriority="64" w:unhideWhenUsed="0"/>
-    <w:lsdException w:name="Medium List 1 Accent 1" w:semiHidden="0" w:uiPriority="65" w:unhideWhenUsed="0"/>
-    <w:lsdException w:name="Revision" w:unhideWhenUsed="0"/>
-    <w:lsdException w:name="List Paragraph" w:semiHidden="0" w:uiPriority="34" w:unhideWhenUsed="0" w:qFormat="1"/>
-    <w:lsdException w:name="Quote" w:semiHidden="0" w:uiPriority="29" w:unhideWhenUsed="0" w:qFormat="1"/>
-    <w:lsdException w:name="Intense Quote" w:semiHidden="0" w:uiPriority="30" w:unhideWhenUsed="0" w:qFormat="1"/>
-    <w:lsdException w:name="Medium List 2 Accent 1" w:semiHidden="0" w:uiPriority="66" w:unhideWhenUsed="0"/>
-    <w:lsdException w:name="Medium Grid 1 Accent 1" w:semiHidden="0" w:uiPriority="67" w:unhideWhenUsed="0"/>
-    <w:lsdException w:name="Medium Grid 2 Accent 1" w:semiHidden="0" w:uiPriority="68" w:unhideWhenUsed="0"/>
-    <w:lsdException w:name="Medium Grid 3 Accent 1" w:semiHidden="0" w:uiPriority="69" w:unhideWhenUsed="0"/>
-    <w:lsdException w:name="Dark List Accent 1" w:semiHidden="0" w:uiPriority="70" w:unhideWhenUsed="0"/>
-    <w:lsdException w:name="Colorful Shading Accent 1" w:semiHidden="0" w:uiPriority="71" w:unhideWhenUsed="0"/>
-    <w:lsdException w:name="Colorful List Accent 1" w:semiHidden="0" w:uiPriority="72" w:unhideWhenUsed="0"/>
-    <w:lsdException w:name="Colorful Grid Accent 1" w:semiHidden="0" w:uiPriority="73" w:unhideWhenUsed="0"/>
-    <w:lsdException w:name="Light Shading Accent 2" w:semiHidden="0" w:uiPriority="60" w:unhideWhenUsed="0"/>
-    <w:lsdException w:name="Light List Accent 2" w:semiHidden="0" w:uiPriority="61" w:unhideWhenUsed="0"/>
-    <w:lsdException w:name="Light Grid Accent 2" w:semiHidden="0" w:uiPriority="62" w:unhideWhenUsed="0"/>
-    <w:lsdException w:name="Medium Shading 1 Accent 2" w:semiHidden="0" w:uiPriority="63" w:unhideWhenUsed="0"/>
-    <w:lsdException w:name="Medium Shading 2 Accent 2" w:semiHidden="0" w:uiPriority="64" w:unhideWhenUsed="0"/>
-    <w:lsdException w:name="Medium List 1 Accent 2" w:semiHidden="0" w:uiPriority="65" w:unhideWhenUsed="0"/>
-    <w:lsdException w:name="Medium List 2 Accent 2" w:semiHidden="0" w:uiPriority="66" w:unhideWhenUsed="0"/>
-    <w:lsdException w:name="Medium Grid 1 Accent 2" w:semiHidden="0" w:uiPriority="67" w:unhideWhenUsed="0"/>
-    <w:lsdException w:name="Medium Grid 2 Accent 2" w:semiHidden="0" w:uiPriority="68" w:unhideWhenUsed="0"/>
-    <w:lsdException w:name="Medium Grid 3 Accent 2" w:semiHidden="0" w:uiPriority="69" w:unhideWhenUsed="0"/>
-    <w:lsdException w:name="Dark List Accent 2" w:semiHidden="0" w:uiPriority="70" w:unhideWhenUsed="0"/>
-    <w:lsdException w:name="Colorful Shading Accent 2" w:semiHidden="0" w:uiPriority="71" w:unhideWhenUsed="0"/>
-    <w:lsdException w:name="Colorful List Accent 2" w:semiHidden="0" w:uiPriority="72" w:unhideWhenUsed="0"/>
-    <w:lsdException w:name="Colorful Grid Accent 2" w:semiHidden="0" w:uiPriority="73" w:unhideWhenUsed="0"/>
-    <w:lsdException w:name="Light Shading Accent 3" w:semiHidden="0" w:uiPriority="60" w:unhideWhenUsed="0"/>
-    <w:lsdException w:name="Light List Accent 3" w:semiHidden="0" w:uiPriority="61" w:unhideWhenUsed="0"/>
-    <w:lsdException w:name="Light Grid Accent 3" w:semiHidden="0" w:uiPriority="62" w:unhideWhenUsed="0"/>
-    <w:lsdException w:name="Medium Shading 1 Accent 3" w:semiHidden="0" w:uiPriority="63" w:unhideWhenUsed="0"/>
-    <w:lsdException w:name="Medium Shading 2 Accent 3" w:semiHidden="0" w:uiPriority="64" w:unhideWhenUsed="0"/>
-    <w:lsdException w:name="Medium List 1 Accent 3" w:semiHidden="0" w:uiPriority="65" w:unhideWhenUsed="0"/>
-    <w:lsdException w:name="Medium List 2 Accent 3" w:semiHidden="0" w:uiPriority="66" w:unhideWhenUsed="0"/>
-    <w:lsdException w:name="Medium Grid 1 Accent 3" w:semiHidden="0" w:uiPriority="67" w:unhideWhenUsed="0"/>
-    <w:lsdException w:name="Medium Grid 2 Accent 3" w:semiHidden="0" w:uiPriority="68" w:unhideWhenUsed="0"/>
-    <w:lsdException w:name="Medium Grid 3 Accent 3" w:semiHidden="0" w:uiPriority="69" w:unhideWhenUsed="0"/>
-    <w:lsdException w:name="Dark List Accent 3" w:semiHidden="0" w:uiPriority="70" w:unhideWhenUsed="0"/>
-    <w:lsdException w:name="Colorful Shading Accent 3" w:semiHidden="0" w:uiPriority="71" w:unhideWhenUsed="0"/>
-    <w:lsdException w:name="Colorful List Accent 3" w:semiHidden="0" w:uiPriority="72" w:unhideWhenUsed="0"/>
-    <w:lsdException w:name="Colorful Grid Accent 3" w:semiHidden="0" w:uiPriority="73" w:unhideWhenUsed="0"/>
-    <w:lsdException w:name="Light Shading Accent 4" w:semiHidden="0" w:uiPriority="60" w:unhideWhenUsed="0"/>
-    <w:lsdException w:name="Light List Accent 4" w:semiHidden="0" w:uiPriority="61" w:unhideWhenUsed="0"/>
-    <w:lsdException w:name="Light Grid Accent 4" w:semiHidden="0" w:uiPriority="62" w:unhideWhenUsed="0"/>
-    <w:lsdException w:name="Medium Shading 1 Accent 4" w:semiHidden="0" w:uiPriority="63" w:unhideWhenUsed="0"/>
-    <w:lsdException w:name="Medium Shading 2 Accent 4" w:semiHidden="0" w:uiPriority="64" w:unhideWhenUsed="0"/>
-    <w:lsdException w:name="Medium List 1 Accent 4" w:semiHidden="0" w:uiPriority="65" w:unhideWhenUsed="0"/>
-    <w:lsdException w:name="Medium List 2 Accent 4" w:semiHidden="0" w:uiPriority="66" w:unhideWhenUsed="0"/>
-    <w:lsdException w:name="Medium Grid 1 Accent 4" w:semiHidden="0" w:uiPriority="67" w:unhideWhenUsed="0"/>
-    <w:lsdException w:name="Medium Grid 2 Accent 4" w:semiHidden="0" w:uiPriority="68" w:unhideWhenUsed="0"/>
-    <w:lsdException w:name="Medium Grid 3 Accent 4" w:semiHidden="0" w:uiPriority="69" w:unhideWhenUsed="0"/>
-    <w:lsdException w:name="Dark List Accent 4" w:semiHidden="0" w:uiPriority="70" w:unhideWhenUsed="0"/>
-    <w:lsdException w:name="Colorful Shading Accent 4" w:semiHidden="0" w:uiPriority="71" w:unhideWhenUsed="0"/>
-    <w:lsdException w:name="Colorful List Accent 4" w:semiHidden="0" w:uiPriority="72" w:unhideWhenUsed="0"/>
-    <w:lsdException w:name="Colorful Grid Accent 4" w:semiHidden="0" w:uiPriority="73" w:unhideWhenUsed="0"/>
-    <w:lsdException w:name="Light Shading Accent 5" w:semiHidden="0" w:uiPriority="60" w:unhideWhenUsed="0"/>
-    <w:lsdException w:name="Light List Accent 5" w:semiHidden="0" w:uiPriority="61" w:unhideWhenUsed="0"/>
-    <w:lsdException w:name="Light Grid Accent 5" w:semiHidden="0" w:uiPriority="62" w:unhideWhenUsed="0"/>
-    <w:lsdException w:name="Medium Shading 1 Accent 5" w:semiHidden="0" w:uiPriority="63" w:unhideWhenUsed="0"/>
-    <w:lsdException w:name="Medium Shading 2 Accent 5" w:semiHidden="0" w:uiPriority="64" w:unhideWhenUsed="0"/>
-    <w:lsdException w:name="Medium List 1 Accent 5" w:semiHidden="0" w:uiPriority="65" w:unhideWhenUsed="0"/>
-    <w:lsdException w:name="Medium List 2 Accent 5" w:semiHidden="0" w:uiPriority="66" w:unhideWhenUsed="0"/>
-    <w:lsdException w:name="Medium Grid 1 Accent 5" w:semiHidden="0" w:uiPriority="67" w:unhideWhenUsed="0"/>
-    <w:lsdException w:name="Medium Grid 2 Accent 5" w:semiHidden="0" w:uiPriority="68" w:unhideWhenUsed="0"/>
-    <w:lsdException w:name="Medium Grid 3 Accent 5" w:semiHidden="0" w:uiPriority="69" w:unhideWhenUsed="0"/>
-    <w:lsdException w:name="Dark List Accent 5" w:semiHidden="0" w:uiPriority="70" w:unhideWhenUsed="0"/>
-    <w:lsdException w:name="Colorful Shading Accent 5" w:semiHidden="0" w:uiPriority="71" w:unhideWhenUsed="0"/>
-    <w:lsdException w:name="Colorful List Accent 5" w:semiHidden="0" w:uiPriority="72" w:unhideWhenUsed="0"/>
-    <w:lsdException w:name="Colorful Grid Accent 5" w:semiHidden="0" w:uiPriority="73" w:unhideWhenUsed="0"/>
-    <w:lsdException w:name="Light Shading Accent 6" w:semiHidden="0" w:uiPriority="60" w:unhideWhenUsed="0"/>
-    <w:lsdException w:name="Light List Accent 6" w:semiHidden="0" w:uiPriority="61" w:unhideWhenUsed="0"/>
-    <w:lsdException w:name="Light Grid Accent 6" w:semiHidden="0" w:uiPriority="62" w:unhideWhenUsed="0"/>
-    <w:lsdException w:name="Medium Shading 1 Accent 6" w:semiHidden="0" w:uiPriority="63" w:unhideWhenUsed="0"/>
-    <w:lsdException w:name="Medium Shading 2 Accent 6" w:semiHidden="0" w:uiPriority="64" w:unhideWhenUsed="0"/>
-    <w:lsdException w:name="Medium List 1 Accent 6" w:semiHidden="0" w:uiPriority="65" w:unhideWhenUsed="0"/>
-    <w:lsdException w:name="Medium List 2 Accent 6" w:semiHidden="0" w:uiPriority="66" w:unhideWhenUsed="0"/>
-    <w:lsdException w:name="Medium Grid 1 Accent 6" w:semiHidden="0" w:uiPriority="67" w:unhideWhenUsed="0"/>
-    <w:lsdException w:name="Medium Grid 2 Accent 6" w:semiHidden="0" w:uiPriority="68" w:unhideWhenUsed="0"/>
-    <w:lsdException w:name="Medium Grid 3 Accent 6" w:semiHidden="0" w:uiPriority="69" w:unhideWhenUsed="0"/>
-    <w:lsdException w:name="Dark List Accent 6" w:semiHidden="0" w:uiPriority="70" w:unhideWhenUsed="0"/>
-    <w:lsdException w:name="Colorful Shading Accent 6" w:semiHidden="0" w:uiPriority="71" w:unhideWhenUsed="0"/>
-    <w:lsdException w:name="Colorful List Accent 6" w:semiHidden="0" w:uiPriority="72" w:unhideWhenUsed="0"/>
-    <w:lsdException w:name="Colorful Grid Accent 6" w:semiHidden="0" w:uiPriority="73" w:unhideWhenUsed="0"/>
-    <w:lsdException w:name="Subtle Emphasis" w:semiHidden="0" w:uiPriority="19" w:unhideWhenUsed="0" w:qFormat="1"/>
-    <w:lsdException w:name="Intense Emphasis" w:semiHidden="0" w:uiPriority="21" w:unhideWhenUsed="0" w:qFormat="1"/>
-    <w:lsdException w:name="Subtle Reference" w:semiHidden="0" w:uiPriority="31" w:unhideWhenUsed="0" w:qFormat="1"/>
-    <w:lsdException w:name="Intense Reference" w:semiHidden="0" w:uiPriority="32" w:unhideWhenUsed="0" w:qFormat="1"/>
-    <w:lsdException w:name="Book Title" w:semiHidden="0" w:uiPriority="33" w:unhideWhenUsed="0" w:qFormat="1"/>
-    <w:lsdException w:name="Bibliography" w:uiPriority="37"/>
-    <w:lsdException w:name="TOC Heading" w:uiPriority="39" w:qFormat="1"/>
-  </w:latentStyles>
-  <w:style w:type="paragraph" w:default="1" w:styleId="a">
-    <w:name w:val="Normal"/>
-    <w:qFormat/>
-  </w:style>
-  <w:style w:type="character" w:default="1" w:styleId="a0">
-    <w:name w:val="Default Paragraph Font"/>
-    <w:uiPriority w:val="1"/>
-    <w:semiHidden/>
-    <w:unhideWhenUsed/>
-  </w:style>
-  <w:style w:type="table" w:default="1" w:styleId="a1">
-    <w:name w:val="Normal Table"/>
-    <w:uiPriority w:val="99"/>
-    <w:semiHidden/>
-    <w:unhideWhenUsed/>
-    <w:tblPr>
-      <w:tblInd w:w="0" w:type="dxa"/>
-      <w:tblCellMar>
-        <w:top w:w="0" w:type="dxa"/>
-        <w:left w:w="108" w:type="dxa"/>
-        <w:bottom w:w="0" w:type="dxa"/>
-        <w:right w:w="108" w:type="dxa"/>
-      </w:tblCellMar>
-    </w:tblPr>
-  </w:style>
-  <w:style w:type="numbering" w:default="1" w:styleId="a2">
-    <w:name w:val="No List"/>
-    <w:uiPriority w:val="99"/>
-    <w:semiHidden/>
-    <w:unhideWhenUsed/>
-  </w:style>
-  <w:style w:type="paragraph" w:customStyle="1" w:styleId="8C4C8C32CD014998A6C75976804D5298">
-    <w:name w:val="8C4C8C32CD014998A6C75976804D5298"/>
-    <w:rsid w:val="00D32E00"/>
-  </w:style>
-  <w:style w:type="paragraph" w:customStyle="1" w:styleId="4A299080A165445AB7F3DCAA40FCAAAC">
-    <w:name w:val="4A299080A165445AB7F3DCAA40FCAAAC"/>
-    <w:rsid w:val="00D32E00"/>
-  </w:style>
-  <w:style w:type="paragraph" w:customStyle="1" w:styleId="40F85DB681DF4E99BBCEC8A49F4E09CA">
-    <w:name w:val="40F85DB681DF4E99BBCEC8A49F4E09CA"/>
-    <w:rsid w:val="00D32E00"/>
-  </w:style>
-  <w:style w:type="paragraph" w:customStyle="1" w:styleId="4DA8462403804674A9E9101AA9E94BC8">
-    <w:name w:val="4DA8462403804674A9E9101AA9E94BC8"/>
-    <w:rsid w:val="00D32E00"/>
-  </w:style>
-</w:styles>
-</file>
-
-<file path=word/glossary/stylesWithEffects.xml><?xml version="1.0" encoding="utf-8"?>
-<w:styles xmlns:wpc="http://schemas.microsoft.com/office/word/2010/wordprocessingCanvas" xmlns:mc="http://schemas.openxmlformats.org/markup-compatibility/2006" xmlns:o="urn:schemas-microsoft-com:office:office" xmlns:r="http://schemas.openxmlformats.org/officeDocument/2006/relationships" xmlns:m="http://schemas.openxmlformats.org/officeDocument/2006/math" xmlns:v="urn:schemas-microsoft-com:vml" xmlns:wp14="http://schemas.microsoft.com/office/word/2010/wordprocessingDrawing" xmlns:wp="http://schemas.openxmlformats.org/drawingml/2006/wordprocessingDrawing" xmlns:w10="urn:schemas-microsoft-com:office:word" xmlns:w="http://schemas.openxmlformats.org/wordprocessingml/2006/main" xmlns:w14="http://schemas.microsoft.com/office/word/2010/wordml" xmlns:wpg="http://schemas.microsoft.com/office/word/2010/wordprocessingGroup" xmlns:wpi="http://schemas.microsoft.com/office/word/2010/wordprocessingInk" xmlns:wne="http://schemas.microsoft.com/office/word/2006/wordml" xmlns:wps="http://schemas.microsoft.com/office/word/2010/wordprocessingShape" mc:Ignorable="w14 wp14">
-  <w:docDefaults>
-    <w:rPrDefault>
-      <w:rPr>
-        <w:rFonts w:asciiTheme="minorHAnsi" w:eastAsiaTheme="minorEastAsia" w:hAnsiTheme="minorHAnsi" w:cstheme="minorBidi"/>
-        <w:sz w:val="22"/>
-        <w:szCs w:val="28"/>
-        <w:lang w:val="en-US" w:eastAsia="en-US" w:bidi="th-TH"/>
-      </w:rPr>
-    </w:rPrDefault>
-    <w:pPrDefault>
-      <w:pPr>
-        <w:spacing w:after="200" w:line="276" w:lineRule="auto"/>
-      </w:pPr>
-    </w:pPrDefault>
-  </w:docDefaults>
-  <w:latentStyles w:defLockedState="0" w:defUIPriority="99" w:defSemiHidden="1" w:defUnhideWhenUsed="1" w:defQFormat="0" w:count="267">
-    <w:lsdException w:name="Normal" w:semiHidden="0" w:uiPriority="0" w:unhideWhenUsed="0" w:qFormat="1"/>
-    <w:lsdException w:name="heading 1" w:semiHidden="0" w:uiPriority="9" w:unhideWhenUsed="0" w:qFormat="1"/>
-    <w:lsdException w:name="heading 2" w:uiPriority="9" w:qFormat="1"/>
-    <w:lsdException w:name="heading 3" w:uiPriority="9" w:qFormat="1"/>
-    <w:lsdException w:name="heading 4" w:uiPriority="9" w:qFormat="1"/>
-    <w:lsdException w:name="heading 5" w:uiPriority="9" w:qFormat="1"/>
-    <w:lsdException w:name="heading 6" w:uiPriority="9" w:qFormat="1"/>
-    <w:lsdException w:name="heading 7" w:uiPriority="9" w:qFormat="1"/>
-    <w:lsdException w:name="heading 8" w:uiPriority="9" w:qFormat="1"/>
-    <w:lsdException w:name="heading 9" w:uiPriority="9" w:qFormat="1"/>
-    <w:lsdException w:name="toc 1" w:uiPriority="39"/>
-    <w:lsdException w:name="toc 2" w:uiPriority="39"/>
-    <w:lsdException w:name="toc 3" w:uiPriority="39"/>
-    <w:lsdException w:name="toc 4" w:uiPriority="39"/>
-    <w:lsdException w:name="toc 5" w:uiPriority="39"/>
-    <w:lsdException w:name="toc 6" w:uiPriority="39"/>
-    <w:lsdException w:name="toc 7" w:uiPriority="39"/>
-    <w:lsdException w:name="toc 8" w:uiPriority="39"/>
-    <w:lsdException w:name="toc 9" w:uiPriority="39"/>
-    <w:lsdException w:name="caption" w:uiPriority="35" w:qFormat="1"/>
-    <w:lsdException w:name="Title" w:semiHidden="0" w:uiPriority="10" w:unhideWhenUsed="0" w:qFormat="1"/>
-    <w:lsdException w:name="Default Paragraph Font" w:uiPriority="1"/>
-    <w:lsdException w:name="Subtitle" w:semiHidden="0" w:uiPriority="11" w:unhideWhenUsed="0" w:qFormat="1"/>
-    <w:lsdException w:name="Strong" w:semiHidden="0" w:uiPriority="22" w:unhideWhenUsed="0" w:qFormat="1"/>
-    <w:lsdException w:name="Emphasis" w:semiHidden="0" w:uiPriority="20" w:unhideWhenUsed="0" w:qFormat="1"/>
-    <w:lsdException w:name="Table Grid" w:semiHidden="0" w:uiPriority="59" w:unhideWhenUsed="0"/>
-    <w:lsdException w:name="Placeholder Text" w:unhideWhenUsed="0"/>
-    <w:lsdException w:name="No Spacing" w:semiHidden="0" w:uiPriority="1" w:unhideWhenUsed="0" w:qFormat="1"/>
-    <w:lsdException w:name="Light Shading" w:semiHidden="0" w:uiPriority="60" w:unhideWhenUsed="0"/>
-    <w:lsdException w:name="Light List" w:semiHidden="0" w:uiPriority="61" w:unhideWhenUsed="0"/>
-    <w:lsdException w:name="Light Grid" w:semiHidden="0" w:uiPriority="62" w:unhideWhenUsed="0"/>
-    <w:lsdException w:name="Medium Shading 1" w:semiHidden="0" w:uiPriority="63" w:unhideWhenUsed="0"/>
-    <w:lsdException w:name="Medium Shading 2" w:semiHidden="0" w:uiPriority="64" w:unhideWhenUsed="0"/>
-    <w:lsdException w:name="Medium List 1" w:semiHidden="0" w:uiPriority="65" w:unhideWhenUsed="0"/>
-    <w:lsdException w:name="Medium List 2" w:semiHidden="0" w:uiPriority="66" w:unhideWhenUsed="0"/>
-    <w:lsdException w:name="Medium Grid 1" w:semiHidden="0" w:uiPriority="67" w:unhideWhenUsed="0"/>
-    <w:lsdException w:name="Medium Grid 2" w:semiHidden="0" w:uiPriority="68" w:unhideWhenUsed="0"/>
-    <w:lsdException w:name="Medium Grid 3" w:semiHidden="0" w:uiPriority="69" w:unhideWhenUsed="0"/>
-    <w:lsdException w:name="Dark List" w:semiHidden="0" w:uiPriority="70" w:unhideWhenUsed="0"/>
-    <w:lsdException w:name="Colorful Shading" w:semiHidden="0" w:uiPriority="71" w:unhideWhenUsed="0"/>
-    <w:lsdException w:name="Colorful List" w:semiHidden="0" w:uiPriority="72" w:unhideWhenUsed="0"/>
-    <w:lsdException w:name="Colorful Grid" w:semiHidden="0" w:uiPriority="73" w:unhideWhenUsed="0"/>
-    <w:lsdException w:name="Light Shading Accent 1" w:semiHidden="0" w:uiPriority="60" w:unhideWhenUsed="0"/>
-    <w:lsdException w:name="Light List Accent 1" w:semiHidden="0" w:uiPriority="61" w:unhideWhenUsed="0"/>
-    <w:lsdException w:name="Light Grid Accent 1" w:semiHidden="0" w:uiPriority="62" w:unhideWhenUsed="0"/>
-    <w:lsdException w:name="Medium Shading 1 Accent 1" w:semiHidden="0" w:uiPriority="63" w:unhideWhenUsed="0"/>
-    <w:lsdException w:name="Medium Shading 2 Accent 1" w:semiHidden="0" w:uiPriority="64" w:unhideWhenUsed="0"/>
-    <w:lsdException w:name="Medium List 1 Accent 1" w:semiHidden="0" w:uiPriority="65" w:unhideWhenUsed="0"/>
-    <w:lsdException w:name="Revision" w:unhideWhenUsed="0"/>
-    <w:lsdException w:name="List Paragraph" w:semiHidden="0" w:uiPriority="34" w:unhideWhenUsed="0" w:qFormat="1"/>
-    <w:lsdException w:name="Quote" w:semiHidden="0" w:uiPriority="29" w:unhideWhenUsed="0" w:qFormat="1"/>
-    <w:lsdException w:name="Intense Quote" w:semiHidden="0" w:uiPriority="30" w:unhideWhenUsed="0" w:qFormat="1"/>
-    <w:lsdException w:name="Medium List 2 Accent 1" w:semiHidden="0" w:uiPriority="66" w:unhideWhenUsed="0"/>
-    <w:lsdException w:name="Medium Grid 1 Accent 1" w:semiHidden="0" w:uiPriority="67" w:unhideWhenUsed="0"/>
-    <w:lsdException w:name="Medium Grid 2 Accent 1" w:semiHidden="0" w:uiPriority="68" w:unhideWhenUsed="0"/>
-    <w:lsdException w:name="Medium Grid 3 Accent 1" w:semiHidden="0" w:uiPriority="69" w:unhideWhenUsed="0"/>
-    <w:lsdException w:name="Dark List Accent 1" w:semiHidden="0" w:uiPriority="70" w:unhideWhenUsed="0"/>
-    <w:lsdException w:name="Colorful Shading Accent 1" w:semiHidden="0" w:uiPriority="71" w:unhideWhenUsed="0"/>
-    <w:lsdException w:name="Colorful List Accent 1" w:semiHidden="0" w:uiPriority="72" w:unhideWhenUsed="0"/>
-    <w:lsdException w:name="Colorful Grid Accent 1" w:semiHidden="0" w:uiPriority="73" w:unhideWhenUsed="0"/>
-    <w:lsdException w:name="Light Shading Accent 2" w:semiHidden="0" w:uiPriority="60" w:unhideWhenUsed="0"/>
-    <w:lsdException w:name="Light List Accent 2" w:semiHidden="0" w:uiPriority="61" w:unhideWhenUsed="0"/>
-    <w:lsdException w:name="Light Grid Accent 2" w:semiHidden="0" w:uiPriority="62" w:unhideWhenUsed="0"/>
-    <w:lsdException w:name="Medium Shading 1 Accent 2" w:semiHidden="0" w:uiPriority="63" w:unhideWhenUsed="0"/>
-    <w:lsdException w:name="Medium Shading 2 Accent 2" w:semiHidden="0" w:uiPriority="64" w:unhideWhenUsed="0"/>
-    <w:lsdException w:name="Medium List 1 Accent 2" w:semiHidden="0" w:uiPriority="65" w:unhideWhenUsed="0"/>
-    <w:lsdException w:name="Medium List 2 Accent 2" w:semiHidden="0" w:uiPriority="66" w:unhideWhenUsed="0"/>
-    <w:lsdException w:name="Medium Grid 1 Accent 2" w:semiHidden="0" w:uiPriority="67" w:unhideWhenUsed="0"/>
-    <w:lsdException w:name="Medium Grid 2 Accent 2" w:semiHidden="0" w:uiPriority="68" w:unhideWhenUsed="0"/>
-    <w:lsdException w:name="Medium Grid 3 Accent 2" w:semiHidden="0" w:uiPriority="69" w:unhideWhenUsed="0"/>
-    <w:lsdException w:name="Dark List Accent 2" w:semiHidden="0" w:uiPriority="70" w:unhideWhenUsed="0"/>
-    <w:lsdException w:name="Colorful Shading Accent 2" w:semiHidden="0" w:uiPriority="71" w:unhideWhenUsed="0"/>
-    <w:lsdException w:name="Colorful List Accent 2" w:semiHidden="0" w:uiPriority="72" w:unhideWhenUsed="0"/>
-    <w:lsdException w:name="Colorful Grid Accent 2" w:semiHidden="0" w:uiPriority="73" w:unhideWhenUsed="0"/>
-    <w:lsdException w:name="Light Shading Accent 3" w:semiHidden="0" w:uiPriority="60" w:unhideWhenUsed="0"/>
-    <w:lsdException w:name="Light List Accent 3" w:semiHidden="0" w:uiPriority="61" w:unhideWhenUsed="0"/>
-    <w:lsdException w:name="Light Grid Accent 3" w:semiHidden="0" w:uiPriority="62" w:unhideWhenUsed="0"/>
-    <w:lsdException w:name="Medium Shading 1 Accent 3" w:semiHidden="0" w:uiPriority="63" w:unhideWhenUsed="0"/>
-    <w:lsdException w:name="Medium Shading 2 Accent 3" w:semiHidden="0" w:uiPriority="64" w:unhideWhenUsed="0"/>
-    <w:lsdException w:name="Medium List 1 Accent 3" w:semiHidden="0" w:uiPriority="65" w:unhideWhenUsed="0"/>
-    <w:lsdException w:name="Medium List 2 Accent 3" w:semiHidden="0" w:uiPriority="66" w:unhideWhenUsed="0"/>
-    <w:lsdException w:name="Medium Grid 1 Accent 3" w:semiHidden="0" w:uiPriority="67" w:unhideWhenUsed="0"/>
-    <w:lsdException w:name="Medium Grid 2 Accent 3" w:semiHidden="0" w:uiPriority="68" w:unhideWhenUsed="0"/>
-    <w:lsdException w:name="Medium Grid 3 Accent 3" w:semiHidden="0" w:uiPriority="69" w:unhideWhenUsed="0"/>
-    <w:lsdException w:name="Dark List Accent 3" w:semiHidden="0" w:uiPriority="70" w:unhideWhenUsed="0"/>
-    <w:lsdException w:name="Colorful Shading Accent 3" w:semiHidden="0" w:uiPriority="71" w:unhideWhenUsed="0"/>
-    <w:lsdException w:name="Colorful List Accent 3" w:semiHidden="0" w:uiPriority="72" w:unhideWhenUsed="0"/>
-    <w:lsdException w:name="Colorful Grid Accent 3" w:semiHidden="0" w:uiPriority="73" w:unhideWhenUsed="0"/>
-    <w:lsdException w:name="Light Shading Accent 4" w:semiHidden="0" w:uiPriority="60" w:unhideWhenUsed="0"/>
-    <w:lsdException w:name="Light List Accent 4" w:semiHidden="0" w:uiPriority="61" w:unhideWhenUsed="0"/>
-    <w:lsdException w:name="Light Grid Accent 4" w:semiHidden="0" w:uiPriority="62" w:unhideWhenUsed="0"/>
-    <w:lsdException w:name="Medium Shading 1 Accent 4" w:semiHidden="0" w:uiPriority="63" w:unhideWhenUsed="0"/>
-    <w:lsdException w:name="Medium Shading 2 Accent 4" w:semiHidden="0" w:uiPriority="64" w:unhideWhenUsed="0"/>
-    <w:lsdException w:name="Medium List 1 Accent 4" w:semiHidden="0" w:uiPriority="65" w:unhideWhenUsed="0"/>
-    <w:lsdException w:name="Medium List 2 Accent 4" w:semiHidden="0" w:uiPriority="66" w:unhideWhenUsed="0"/>
-    <w:lsdException w:name="Medium Grid 1 Accent 4" w:semiHidden="0" w:uiPriority="67" w:unhideWhenUsed="0"/>
-    <w:lsdException w:name="Medium Grid 2 Accent 4" w:semiHidden="0" w:uiPriority="68" w:unhideWhenUsed="0"/>
-    <w:lsdException w:name="Medium Grid 3 Accent 4" w:semiHidden="0" w:uiPriority="69" w:unhideWhenUsed="0"/>
-    <w:lsdException w:name="Dark List Accent 4" w:semiHidden="0" w:uiPriority="70" w:unhideWhenUsed="0"/>
-    <w:lsdException w:name="Colorful Shading Accent 4" w:semiHidden="0" w:uiPriority="71" w:unhideWhenUsed="0"/>
-    <w:lsdException w:name="Colorful List Accent 4" w:semiHidden="0" w:uiPriority="72" w:unhideWhenUsed="0"/>
-    <w:lsdException w:name="Colorful Grid Accent 4" w:semiHidden="0" w:uiPriority="73" w:unhideWhenUsed="0"/>
-    <w:lsdException w:name="Light Shading Accent 5" w:semiHidden="0" w:uiPriority="60" w:unhideWhenUsed="0"/>
-    <w:lsdException w:name="Light List Accent 5" w:semiHidden="0" w:uiPriority="61" w:unhideWhenUsed="0"/>
-    <w:lsdException w:name="Light Grid Accent 5" w:semiHidden="0" w:uiPriority="62" w:unhideWhenUsed="0"/>
-    <w:lsdException w:name="Medium Shading 1 Accent 5" w:semiHidden="0" w:uiPriority="63" w:unhideWhenUsed="0"/>
-    <w:lsdException w:name="Medium Shading 2 Accent 5" w:semiHidden="0" w:uiPriority="64" w:unhideWhenUsed="0"/>
-    <w:lsdException w:name="Medium List 1 Accent 5" w:semiHidden="0" w:uiPriority="65" w:unhideWhenUsed="0"/>
-    <w:lsdException w:name="Medium List 2 Accent 5" w:semiHidden="0" w:uiPriority="66" w:unhideWhenUsed="0"/>
-    <w:lsdException w:name="Medium Grid 1 Accent 5" w:semiHidden="0" w:uiPriority="67" w:unhideWhenUsed="0"/>
-    <w:lsdException w:name="Medium Grid 2 Accent 5" w:semiHidden="0" w:uiPriority="68" w:unhideWhenUsed="0"/>
-    <w:lsdException w:name="Medium Grid 3 Accent 5" w:semiHidden="0" w:uiPriority="69" w:unhideWhenUsed="0"/>
-    <w:lsdException w:name="Dark List Accent 5" w:semiHidden="0" w:uiPriority="70" w:unhideWhenUsed="0"/>
-    <w:lsdException w:name="Colorful Shading Accent 5" w:semiHidden="0" w:uiPriority="71" w:unhideWhenUsed="0"/>
-    <w:lsdException w:name="Colorful List Accent 5" w:semiHidden="0" w:uiPriority="72" w:unhideWhenUsed="0"/>
-    <w:lsdException w:name="Colorful Grid Accent 5" w:semiHidden="0" w:uiPriority="73" w:unhideWhenUsed="0"/>
-    <w:lsdException w:name="Light Shading Accent 6" w:semiHidden="0" w:uiPriority="60" w:unhideWhenUsed="0"/>
-    <w:lsdException w:name="Light List Accent 6" w:semiHidden="0" w:uiPriority="61" w:unhideWhenUsed="0"/>
-    <w:lsdException w:name="Light Grid Accent 6" w:semiHidden="0" w:uiPriority="62" w:unhideWhenUsed="0"/>
-    <w:lsdException w:name="Medium Shading 1 Accent 6" w:semiHidden="0" w:uiPriority="63" w:unhideWhenUsed="0"/>
-    <w:lsdException w:name="Medium Shading 2 Accent 6" w:semiHidden="0" w:uiPriority="64" w:unhideWhenUsed="0"/>
-    <w:lsdException w:name="Medium List 1 Accent 6" w:semiHidden="0" w:uiPriority="65" w:unhideWhenUsed="0"/>
-    <w:lsdException w:name="Medium List 2 Accent 6" w:semiHidden="0" w:uiPriority="66" w:unhideWhenUsed="0"/>
-    <w:lsdException w:name="Medium Grid 1 Accent 6" w:semiHidden="0" w:uiPriority="67" w:unhideWhenUsed="0"/>
-    <w:lsdException w:name="Medium Grid 2 Accent 6" w:semiHidden="0" w:uiPriority="68" w:unhideWhenUsed="0"/>
-    <w:lsdException w:name="Medium Grid 3 Accent 6" w:semiHidden="0" w:uiPriority="69" w:unhideWhenUsed="0"/>
-    <w:lsdException w:name="Dark List Accent 6" w:semiHidden="0" w:uiPriority="70" w:unhideWhenUsed="0"/>
-    <w:lsdException w:name="Colorful Shading Accent 6" w:semiHidden="0" w:uiPriority="71" w:unhideWhenUsed="0"/>
-    <w:lsdException w:name="Colorful List Accent 6" w:semiHidden="0" w:uiPriority="72" w:unhideWhenUsed="0"/>
-    <w:lsdException w:name="Colorful Grid Accent 6" w:semiHidden="0" w:uiPriority="73" w:unhideWhenUsed="0"/>
-    <w:lsdException w:name="Subtle Emphasis" w:semiHidden="0" w:uiPriority="19" w:unhideWhenUsed="0" w:qFormat="1"/>
-    <w:lsdException w:name="Intense Emphasis" w:semiHidden="0" w:uiPriority="21" w:unhideWhenUsed="0" w:qFormat="1"/>
-    <w:lsdException w:name="Subtle Reference" w:semiHidden="0" w:uiPriority="31" w:unhideWhenUsed="0" w:qFormat="1"/>
-    <w:lsdException w:name="Intense Reference" w:semiHidden="0" w:uiPriority="32" w:unhideWhenUsed="0" w:qFormat="1"/>
-    <w:lsdException w:name="Book Title" w:semiHidden="0" w:uiPriority="33" w:unhideWhenUsed="0" w:qFormat="1"/>
-    <w:lsdException w:name="Bibliography" w:uiPriority="37"/>
-    <w:lsdException w:name="TOC Heading" w:uiPriority="39" w:qFormat="1"/>
-  </w:latentStyles>
-  <w:style w:type="paragraph" w:default="1" w:styleId="a">
-    <w:name w:val="Normal"/>
-    <w:qFormat/>
-  </w:style>
-  <w:style w:type="character" w:default="1" w:styleId="a0">
-    <w:name w:val="Default Paragraph Font"/>
-    <w:uiPriority w:val="1"/>
-    <w:semiHidden/>
-    <w:unhideWhenUsed/>
-  </w:style>
-  <w:style w:type="table" w:default="1" w:styleId="a1">
-    <w:name w:val="Normal Table"/>
-    <w:uiPriority w:val="99"/>
-    <w:semiHidden/>
-    <w:unhideWhenUsed/>
-    <w:tblPr>
-      <w:tblInd w:w="0" w:type="dxa"/>
-      <w:tblCellMar>
-        <w:top w:w="0" w:type="dxa"/>
-        <w:left w:w="108" w:type="dxa"/>
-        <w:bottom w:w="0" w:type="dxa"/>
-        <w:right w:w="108" w:type="dxa"/>
-      </w:tblCellMar>
-    </w:tblPr>
-  </w:style>
-  <w:style w:type="numbering" w:default="1" w:styleId="a2">
-    <w:name w:val="No List"/>
-    <w:uiPriority w:val="99"/>
-    <w:semiHidden/>
-    <w:unhideWhenUsed/>
-  </w:style>
-  <w:style w:type="paragraph" w:customStyle="1" w:styleId="8C4C8C32CD014998A6C75976804D5298">
-    <w:name w:val="8C4C8C32CD014998A6C75976804D5298"/>
-    <w:rsid w:val="00D32E00"/>
-  </w:style>
-  <w:style w:type="paragraph" w:customStyle="1" w:styleId="4A299080A165445AB7F3DCAA40FCAAAC">
-    <w:name w:val="4A299080A165445AB7F3DCAA40FCAAAC"/>
-    <w:rsid w:val="00D32E00"/>
-  </w:style>
-  <w:style w:type="paragraph" w:customStyle="1" w:styleId="40F85DB681DF4E99BBCEC8A49F4E09CA">
-    <w:name w:val="40F85DB681DF4E99BBCEC8A49F4E09CA"/>
-    <w:rsid w:val="00D32E00"/>
-  </w:style>
-  <w:style w:type="paragraph" w:customStyle="1" w:styleId="4DA8462403804674A9E9101AA9E94BC8">
-    <w:name w:val="4DA8462403804674A9E9101AA9E94BC8"/>
-    <w:rsid w:val="00D32E00"/>
-  </w:style>
-</w:styles>
-</file>
-
-<file path=word/glossary/webSettings.xml><?xml version="1.0" encoding="utf-8"?>
-<w:webSettings xmlns:mc="http://schemas.openxmlformats.org/markup-compatibility/2006" xmlns:r="http://schemas.openxmlformats.org/officeDocument/2006/relationships" xmlns:w="http://schemas.openxmlformats.org/wordprocessingml/2006/main" xmlns:w14="http://schemas.microsoft.com/office/word/2010/wordml" mc:Ignorable="w14">
-  <w:optimizeForBrowser/>
-  <w:allowPNG/>
-</w:webSettings>
-</file>
-
 <file path=word/theme/theme1.xml><?xml version="1.0" encoding="utf-8"?>
 <a:theme xmlns:a="http://schemas.openxmlformats.org/drawingml/2006/main" name="ชุดรูปแบบของ Office">
   <a:themeElements>
@@ -26200,7 +25662,7 @@
 </file>
 
 <file path=customXml/itemProps1.xml><?xml version="1.0" encoding="utf-8"?>
-<ds:datastoreItem xmlns:ds="http://schemas.openxmlformats.org/officeDocument/2006/customXml" ds:itemID="{15451BDF-5CFC-4CA7-BD6E-2F932EF5B049}">
+<ds:datastoreItem xmlns:ds="http://schemas.openxmlformats.org/officeDocument/2006/customXml" ds:itemID="{A70D9DAE-794D-4A0F-A5B4-C6F341514F1E}">
   <ds:schemaRefs>
     <ds:schemaRef ds:uri="http://schemas.openxmlformats.org/officeDocument/2006/bibliography"/>
   </ds:schemaRefs>

</xml_diff>